<commit_message>
modification - fichier de conception
</commit_message>
<xml_diff>
--- a/conception - stardust - bilel leila valentin théo.docx
+++ b/conception - stardust - bilel leila valentin théo.docx
@@ -22,18 +22,18 @@
                 <wp:positionV relativeFrom="paragraph">
                   <wp:posOffset>83820</wp:posOffset>
                 </wp:positionV>
-                <wp:extent cx="1000760" cy="684530"/>
+                <wp:extent cx="1001395" cy="682625"/>
                 <wp:effectExtent l="0" t="0" r="0" b="0"/>
                 <wp:wrapNone/>
                 <wp:docPr id="1" name="Shape1"/>
                 <a:graphic xmlns:a="http://schemas.openxmlformats.org/drawingml/2006/main">
                   <a:graphicData uri="http://schemas.microsoft.com/office/word/2010/wordprocessingShape">
                     <wps:wsp>
-                      <wps:cNvSpPr txBox="1"/>
+                      <wps:cNvSpPr/>
                       <wps:spPr>
                         <a:xfrm>
                           <a:off x="0" y="0"/>
-                          <a:ext cx="1000080" cy="684000"/>
+                          <a:ext cx="1000800" cy="681840"/>
                         </a:xfrm>
                         <a:prstGeom prst="rect">
                           <a:avLst/>
@@ -43,45 +43,59 @@
                           <a:noFill/>
                         </a:ln>
                       </wps:spPr>
+                      <wps:style>
+                        <a:lnRef idx="0"/>
+                        <a:fillRef idx="0"/>
+                        <a:effectRef idx="0"/>
+                        <a:fontRef idx="minor"/>
+                      </wps:style>
                       <wps:txbx>
                         <w:txbxContent>
                           <w:p>
                             <w:pPr>
-                              <w:overflowPunct w:val="false"/>
-                              <w:spacing w:before="0" w:after="0" w:lineRule="auto" w:line="240"/>
+                              <w:pStyle w:val="FrameContents"/>
+                              <w:overflowPunct w:val="true"/>
+                              <w:spacing w:lineRule="auto" w:line="240" w:before="0" w:after="0"/>
+                              <w:contextualSpacing/>
                               <w:rPr/>
                             </w:pPr>
                             <w:r>
                               <w:rPr/>
-                              <w:t>Bilel MAHDJOUB</w:t>
+                              <w:t>Bilel</w:t>
                             </w:r>
                           </w:p>
                           <w:p>
                             <w:pPr>
-                              <w:overflowPunct w:val="false"/>
-                              <w:spacing w:before="0" w:after="0" w:lineRule="auto" w:line="240"/>
+                              <w:pStyle w:val="FrameContents"/>
+                              <w:overflowPunct w:val="true"/>
+                              <w:spacing w:lineRule="auto" w:line="240" w:before="0" w:after="0"/>
+                              <w:contextualSpacing/>
                               <w:rPr/>
                             </w:pPr>
                             <w:r>
                               <w:rPr/>
-                              <w:t>Leila BATAL</w:t>
+                              <w:t>Leila</w:t>
                             </w:r>
                           </w:p>
                           <w:p>
                             <w:pPr>
-                              <w:overflowPunct w:val="false"/>
-                              <w:spacing w:before="0" w:after="0" w:lineRule="auto" w:line="240"/>
+                              <w:pStyle w:val="FrameContents"/>
+                              <w:overflowPunct w:val="true"/>
+                              <w:spacing w:lineRule="auto" w:line="240" w:before="0" w:after="0"/>
+                              <w:contextualSpacing/>
                               <w:rPr/>
                             </w:pPr>
                             <w:r>
                               <w:rPr/>
-                              <w:t>Valentin LALUE</w:t>
+                              <w:t>Valentin</w:t>
                             </w:r>
                           </w:p>
                           <w:p>
                             <w:pPr>
-                              <w:overflowPunct w:val="false"/>
-                              <w:spacing w:before="0" w:after="0" w:lineRule="auto" w:line="240"/>
+                              <w:pStyle w:val="FrameContents"/>
+                              <w:overflowPunct w:val="true"/>
+                              <w:spacing w:lineRule="auto" w:line="240" w:before="0" w:after="0"/>
+                              <w:contextualSpacing/>
                               <w:rPr/>
                             </w:pPr>
                             <w:r>
@@ -91,7 +105,7 @@
                           </w:p>
                         </w:txbxContent>
                       </wps:txbx>
-                      <wps:bodyPr wrap="square" lIns="0" rIns="0" tIns="0" bIns="0">
+                      <wps:bodyPr lIns="0" rIns="0" tIns="0" bIns="0">
                         <a:spAutoFit/>
                       </wps:bodyPr>
                     </wps:wsp>
@@ -102,50 +116,57 @@
           </mc:Choice>
           <mc:Fallback>
             <w:pict>
-              <v:shapetype id="_x005F_x0000_t202" coordsize="21600,21600" o:spt="202" path="m,l,21600l21600,21600l21600,xe">
-                <v:stroke joinstyle="miter"/>
-                <v:path gradientshapeok="t" o:connecttype="rect"/>
-              </v:shapetype>
-              <v:shape id="shape_0" ID="Shape1" stroked="f" style="position:absolute;margin-left:1.95pt;margin-top:6.6pt;width:78.7pt;height:53.8pt" type="shapetype_202">
+              <v:rect id="shape_0" ID="Shape1" stroked="f" style="position:absolute;margin-left:1.95pt;margin-top:6.6pt;width:78.75pt;height:53.65pt">
+                <w10:wrap type="square"/>
+                <v:fill o:detectmouseclick="t" on="false"/>
+                <v:stroke color="#3465a4" joinstyle="round" endcap="flat"/>
                 <v:textbox>
                   <w:txbxContent>
                     <w:p>
                       <w:pPr>
-                        <w:overflowPunct w:val="false"/>
-                        <w:spacing w:before="0" w:after="0" w:lineRule="auto" w:line="240"/>
+                        <w:pStyle w:val="FrameContents"/>
+                        <w:overflowPunct w:val="true"/>
+                        <w:spacing w:lineRule="auto" w:line="240" w:before="0" w:after="0"/>
+                        <w:contextualSpacing/>
                         <w:rPr/>
                       </w:pPr>
                       <w:r>
                         <w:rPr/>
-                        <w:t>Bilel MAHDJOUB</w:t>
+                        <w:t>Bilel</w:t>
                       </w:r>
                     </w:p>
                     <w:p>
                       <w:pPr>
-                        <w:overflowPunct w:val="false"/>
-                        <w:spacing w:before="0" w:after="0" w:lineRule="auto" w:line="240"/>
+                        <w:pStyle w:val="FrameContents"/>
+                        <w:overflowPunct w:val="true"/>
+                        <w:spacing w:lineRule="auto" w:line="240" w:before="0" w:after="0"/>
+                        <w:contextualSpacing/>
                         <w:rPr/>
                       </w:pPr>
                       <w:r>
                         <w:rPr/>
-                        <w:t>Leila BATAL</w:t>
+                        <w:t>Leila</w:t>
                       </w:r>
                     </w:p>
                     <w:p>
                       <w:pPr>
-                        <w:overflowPunct w:val="false"/>
-                        <w:spacing w:before="0" w:after="0" w:lineRule="auto" w:line="240"/>
+                        <w:pStyle w:val="FrameContents"/>
+                        <w:overflowPunct w:val="true"/>
+                        <w:spacing w:lineRule="auto" w:line="240" w:before="0" w:after="0"/>
+                        <w:contextualSpacing/>
                         <w:rPr/>
                       </w:pPr>
                       <w:r>
                         <w:rPr/>
-                        <w:t>Valentin LALUE</w:t>
+                        <w:t>Valentin</w:t>
                       </w:r>
                     </w:p>
                     <w:p>
                       <w:pPr>
-                        <w:overflowPunct w:val="false"/>
-                        <w:spacing w:before="0" w:after="0" w:lineRule="auto" w:line="240"/>
+                        <w:pStyle w:val="FrameContents"/>
+                        <w:overflowPunct w:val="true"/>
+                        <w:spacing w:lineRule="auto" w:line="240" w:before="0" w:after="0"/>
+                        <w:contextualSpacing/>
                         <w:rPr/>
                       </w:pPr>
                       <w:r>
@@ -155,10 +176,7 @@
                     </w:p>
                   </w:txbxContent>
                 </v:textbox>
-                <w10:wrap type="square"/>
-                <v:fill o:detectmouseclick="t" on="false"/>
-                <v:stroke color="black" joinstyle="round" endcap="flat"/>
-              </v:shape>
+              </v:rect>
             </w:pict>
           </mc:Fallback>
         </mc:AlternateContent>
@@ -597,14 +615,14 @@
         <w:tblLook w:firstRow="1" w:noVBand="1" w:lastRow="0" w:firstColumn="1" w:lastColumn="0" w:noHBand="0" w:val="04a0"/>
       </w:tblPr>
       <w:tblGrid>
-        <w:gridCol w:w="1671"/>
-        <w:gridCol w:w="8801"/>
+        <w:gridCol w:w="1670"/>
+        <w:gridCol w:w="8802"/>
       </w:tblGrid>
       <w:tr>
         <w:trPr/>
         <w:tc>
           <w:tcPr>
-            <w:tcW w:w="1671" w:type="dxa"/>
+            <w:tcW w:w="1670" w:type="dxa"/>
             <w:tcBorders>
               <w:top w:val="single" w:sz="6" w:space="0" w:color="000000"/>
               <w:left w:val="single" w:sz="6" w:space="0" w:color="000000"/>
@@ -629,7 +647,7 @@
         </w:tc>
         <w:tc>
           <w:tcPr>
-            <w:tcW w:w="8801" w:type="dxa"/>
+            <w:tcW w:w="8802" w:type="dxa"/>
             <w:tcBorders>
               <w:top w:val="single" w:sz="6" w:space="0" w:color="000000"/>
               <w:left w:val="single" w:sz="6" w:space="0" w:color="000000"/>
@@ -657,7 +675,7 @@
         <w:trPr/>
         <w:tc>
           <w:tcPr>
-            <w:tcW w:w="1671" w:type="dxa"/>
+            <w:tcW w:w="1670" w:type="dxa"/>
             <w:tcBorders>
               <w:top w:val="single" w:sz="6" w:space="0" w:color="000000"/>
               <w:left w:val="single" w:sz="6" w:space="0" w:color="000000"/>
@@ -749,7 +767,7 @@
         </w:tc>
         <w:tc>
           <w:tcPr>
-            <w:tcW w:w="8801" w:type="dxa"/>
+            <w:tcW w:w="8802" w:type="dxa"/>
             <w:tcBorders>
               <w:top w:val="single" w:sz="6" w:space="0" w:color="000000"/>
               <w:left w:val="single" w:sz="6" w:space="0" w:color="000000"/>
@@ -1553,11 +1571,7 @@
       </w:pPr>
       <w:r>
         <w:rPr/>
-        <w:t xml:space="preserve">1. </w:t>
-      </w:r>
-      <w:r>
-        <w:rPr/>
-        <w:t>Module : main.py</w:t>
+        <w:t>1. Module : main.py</w:t>
       </w:r>
     </w:p>
     <w:p>
@@ -1591,11 +1605,7 @@
       </w:pPr>
       <w:r>
         <w:rPr/>
-        <w:t xml:space="preserve">2. </w:t>
-      </w:r>
-      <w:r>
-        <w:rPr/>
-        <w:t>Module : support.py</w:t>
+        <w:t>2. Module : support.py</w:t>
       </w:r>
     </w:p>
     <w:p>
@@ -1619,14 +1629,7 @@
       <w:r>
         <w:rPr/>
         <w:tab/>
-      </w:r>
-      <w:r>
-        <w:rPr/>
-        <w:t xml:space="preserve">Description : </w:t>
-      </w:r>
-      <w:r>
-        <w:rPr/>
-        <w:t>Ouvre le fichier.pbm, .pgm et .ppm et renvoie l'image au format dictionnaire-image décrit ci-dessus.</w:t>
+        <w:t>Description : Ouvre le fichier.pbm, .pgm et .ppm et renvoie l'image au format dictionnaire-image décrit ci-dessus.</w:t>
       </w:r>
     </w:p>
     <w:p>
@@ -1832,13 +1835,7 @@
         <w:rPr>
           <w:lang w:val="en-US"/>
         </w:rPr>
-        <w:t xml:space="preserve">3. </w:t>
-      </w:r>
-      <w:r>
-        <w:rPr>
-          <w:lang w:val="en-US"/>
-        </w:rPr>
-        <w:t xml:space="preserve">Module : </w:t>
+        <w:t xml:space="preserve">3. Module : </w:t>
       </w:r>
       <w:r>
         <w:rPr>
@@ -1861,7 +1858,9 @@
         </w:rPr>
       </w:pPr>
       <w:r>
-        <w:rPr/>
+        <w:rPr>
+          <w:color w:val="168253"/>
+        </w:rPr>
       </w:r>
     </w:p>
     <w:p>
@@ -2147,57 +2146,56 @@
         <w:pStyle w:val="Heading3"/>
         <w:rPr/>
       </w:pPr>
+      <w:r>
+        <w:rPr/>
+        <w:t>luminosite(img, taux)</w:t>
+      </w:r>
+    </w:p>
+    <w:p>
+      <w:pPr>
+        <w:pStyle w:val="NoSpacing"/>
+        <w:rPr/>
+      </w:pPr>
+      <w:r>
+        <w:rPr/>
+        <w:t>Modifie la luminosité de l’image.</w:t>
+      </w:r>
+    </w:p>
+    <w:p>
+      <w:pPr>
+        <w:pStyle w:val="NoSpacing"/>
+        <w:rPr/>
+      </w:pPr>
+      <w:r>
+        <w:rPr/>
+        <w:t>param img : dict-img</w:t>
+      </w:r>
+    </w:p>
+    <w:p>
+      <w:pPr>
+        <w:pStyle w:val="NoSpacing"/>
+        <w:rPr/>
+      </w:pPr>
+      <w:r>
+        <w:rPr/>
+        <w:t xml:space="preserve">              </w:t>
+      </w:r>
+      <w:r>
+        <w:rPr/>
+        <w:t>taux: int      (Compris entre 0 et 100 inclus)</w:t>
+      </w:r>
+    </w:p>
+    <w:p>
+      <w:pPr>
+        <w:pStyle w:val="NoSpacing"/>
+        <w:rPr/>
+      </w:pPr>
       <w:bookmarkStart w:id="0" w:name="__DdeLink__557_2840120098"/>
       <w:r>
         <w:rPr/>
-        <w:t>luminosite(img, taux)</w:t>
-      </w:r>
-    </w:p>
-    <w:p>
-      <w:pPr>
-        <w:pStyle w:val="NoSpacing"/>
-        <w:rPr/>
-      </w:pPr>
-      <w:r>
-        <w:rPr/>
-        <w:t>Modifie la luminosité de l’image.</w:t>
-      </w:r>
-    </w:p>
-    <w:p>
-      <w:pPr>
-        <w:pStyle w:val="NoSpacing"/>
-        <w:rPr/>
-      </w:pPr>
-      <w:r>
-        <w:rPr/>
-        <w:t>param img : dict-img</w:t>
-      </w:r>
-    </w:p>
-    <w:p>
-      <w:pPr>
-        <w:pStyle w:val="NoSpacing"/>
-        <w:rPr/>
-      </w:pPr>
-      <w:r>
-        <w:rPr/>
-        <w:t xml:space="preserve">              </w:t>
-      </w:r>
-      <w:r>
-        <w:rPr/>
-        <w:t>taux: int      (Compris entre 0 et 100 inclus)</w:t>
-      </w:r>
-    </w:p>
-    <w:p>
-      <w:pPr>
-        <w:pStyle w:val="NoSpacing"/>
-        <w:rPr/>
-      </w:pPr>
-      <w:bookmarkStart w:id="1" w:name="__DdeLink__557_2840120098"/>
-      <w:r>
-        <w:rPr/>
         <w:t>:retour : dict-img</w:t>
       </w:r>
-      <w:bookmarkEnd w:id="1"/>
+      <w:bookmarkEnd w:id="0"/>
     </w:p>
     <w:p>
       <w:pPr>
@@ -2381,16 +2379,7 @@
         </w:rPr>
         <w:tab/>
         <w:tab/>
-        <w:t xml:space="preserve">- img = dict-img - </w:t>
-      </w:r>
-      <w:r>
-        <w:rPr>
-          <w:b w:val="false"/>
-          <w:bCs w:val="false"/>
-          <w:sz w:val="24"/>
-          <w:szCs w:val="24"/>
-        </w:rPr>
-        <w:t>image_data</w:t>
+        <w:t>- img = dict-img - image_data</w:t>
       </w:r>
     </w:p>
     <w:p>
@@ -2413,16 +2402,7 @@
         </w:rPr>
         <w:tab/>
         <w:tab/>
-        <w:t xml:space="preserve">- degree = int – </w:t>
-      </w:r>
-      <w:r>
-        <w:rPr>
-          <w:b w:val="false"/>
-          <w:bCs w:val="false"/>
-          <w:sz w:val="24"/>
-          <w:szCs w:val="24"/>
-        </w:rPr>
-        <w:t>degrés de rotation</w:t>
+        <w:t>- degree = int – degrés de rotation</w:t>
       </w:r>
     </w:p>
     <w:p>
@@ -2584,15 +2564,6 @@
           <w:szCs w:val="24"/>
         </w:rPr>
         <w:tab/>
-      </w:r>
-      <w:r>
-        <w:rPr>
-          <w:b w:val="false"/>
-          <w:bCs w:val="false"/>
-          <w:color w:val="000000"/>
-          <w:sz w:val="24"/>
-          <w:szCs w:val="24"/>
-        </w:rPr>
         <w:t>Description : Ce module contient toute les classes pour créer des fenêtres</w:t>
       </w:r>
     </w:p>
@@ -2644,17 +2615,6 @@
           <w:szCs w:val="24"/>
         </w:rPr>
         <w:tab/>
-      </w:r>
-      <w:r>
-        <w:rPr>
-          <w:b w:val="false"/>
-          <w:bCs w:val="false"/>
-          <w:i w:val="false"/>
-          <w:iCs w:val="false"/>
-          <w:color w:val="000000"/>
-          <w:sz w:val="24"/>
-          <w:szCs w:val="24"/>
-        </w:rPr>
         <w:t>Description : Ce module contient toute les classes pour stocker , et visionner une image .</w:t>
       </w:r>
     </w:p>
@@ -3314,18 +3274,7 @@
           <w:szCs w:val="24"/>
           <w:lang w:eastAsia="fr-FR"/>
         </w:rPr>
-        <w:t>s</w:t>
-      </w:r>
-      <w:r>
-        <w:rPr>
-          <w:b w:val="false"/>
-          <w:bCs w:val="false"/>
-          <w:color w:val="000000"/>
-          <w:sz w:val="24"/>
-          <w:szCs w:val="24"/>
-          <w:lang w:eastAsia="fr-FR"/>
-        </w:rPr>
-        <w:t>crollbars dans les panels</w:t>
+        <w:t>scrollbars dans les panels</w:t>
       </w:r>
     </w:p>
     <w:p>
@@ -3392,18 +3341,7 @@
           <w:szCs w:val="24"/>
           <w:lang w:eastAsia="fr-FR"/>
         </w:rPr>
-        <w:t>c</w:t>
-      </w:r>
-      <w:r>
-        <w:rPr>
-          <w:b w:val="false"/>
-          <w:bCs w:val="false"/>
-          <w:color w:val="000000"/>
-          <w:sz w:val="24"/>
-          <w:szCs w:val="24"/>
-          <w:lang w:eastAsia="fr-FR"/>
-        </w:rPr>
-        <w:t>ontient toute les fonctions de filtres</w:t>
+        <w:t>contient toute les fonctions de filtres</w:t>
       </w:r>
     </w:p>
     <w:p>
@@ -3462,18 +3400,7 @@
           <w:szCs w:val="24"/>
           <w:lang w:eastAsia="fr-FR"/>
         </w:rPr>
-        <w:t>c</w:t>
-      </w:r>
-      <w:r>
-        <w:rPr>
-          <w:b w:val="false"/>
-          <w:bCs w:val="false"/>
-          <w:color w:val="000000"/>
-          <w:sz w:val="24"/>
-          <w:szCs w:val="24"/>
-          <w:lang w:eastAsia="fr-FR"/>
-        </w:rPr>
-        <w:t>ontient toute les fonctions événements appelés par les boutons dans l’interface</w:t>
+        <w:t>contient toute les fonctions événements appelés par les boutons dans l’interface</w:t>
       </w:r>
     </w:p>
     <w:p>
@@ -3531,18 +3458,7 @@
           <w:szCs w:val="24"/>
           <w:lang w:eastAsia="fr-FR"/>
         </w:rPr>
-        <w:t>s</w:t>
-      </w:r>
-      <w:r>
-        <w:rPr>
-          <w:b w:val="false"/>
-          <w:bCs w:val="false"/>
-          <w:color w:val="000000"/>
-          <w:sz w:val="24"/>
-          <w:szCs w:val="24"/>
-          <w:lang w:eastAsia="fr-FR"/>
-        </w:rPr>
-        <w:t>tocke grâce un dictionnaire , toute les textures</w:t>
+        <w:t>stocke grâce un dictionnaire , toute les textures</w:t>
       </w:r>
     </w:p>
     <w:p>
@@ -3820,51 +3736,6 @@
           <w:sz w:val="36"/>
           <w:szCs w:val="36"/>
         </w:rPr>
-        <w:drawing>
-          <wp:anchor behindDoc="0" distT="0" distB="0" distL="0" distR="0" simplePos="0" locked="0" layoutInCell="1" allowOverlap="1" relativeHeight="3">
-            <wp:simplePos x="0" y="0"/>
-            <wp:positionH relativeFrom="column">
-              <wp:posOffset>1029970</wp:posOffset>
-            </wp:positionH>
-            <wp:positionV relativeFrom="paragraph">
-              <wp:posOffset>133350</wp:posOffset>
-            </wp:positionV>
-            <wp:extent cx="4319905" cy="3023870"/>
-            <wp:effectExtent l="0" t="0" r="0" b="0"/>
-            <wp:wrapSquare wrapText="largest"/>
-            <wp:docPr id="2" name="Image1" descr=""/>
-            <wp:cNvGraphicFramePr>
-              <a:graphicFrameLocks xmlns:a="http://schemas.openxmlformats.org/drawingml/2006/main" noChangeAspect="1"/>
-            </wp:cNvGraphicFramePr>
-            <a:graphic xmlns:a="http://schemas.openxmlformats.org/drawingml/2006/main">
-              <a:graphicData uri="http://schemas.openxmlformats.org/drawingml/2006/picture">
-                <pic:pic xmlns:pic="http://schemas.openxmlformats.org/drawingml/2006/picture">
-                  <pic:nvPicPr>
-                    <pic:cNvPr id="2" name="Image1" descr=""/>
-                    <pic:cNvPicPr>
-                      <a:picLocks noChangeAspect="1" noChangeArrowheads="1"/>
-                    </pic:cNvPicPr>
-                  </pic:nvPicPr>
-                  <pic:blipFill>
-                    <a:blip r:embed="rId2"/>
-                    <a:stretch>
-                      <a:fillRect/>
-                    </a:stretch>
-                  </pic:blipFill>
-                  <pic:spPr bwMode="auto">
-                    <a:xfrm>
-                      <a:off x="0" y="0"/>
-                      <a:ext cx="4319905" cy="3023870"/>
-                    </a:xfrm>
-                    <a:prstGeom prst="rect">
-                      <a:avLst/>
-                    </a:prstGeom>
-                  </pic:spPr>
-                </pic:pic>
-              </a:graphicData>
-            </a:graphic>
-          </wp:anchor>
-        </w:drawing>
         <mc:AlternateContent>
           <mc:Choice Requires="wps">
             <w:drawing>
@@ -3876,7 +3747,7 @@
                 <wp:positionV relativeFrom="paragraph">
                   <wp:posOffset>466090</wp:posOffset>
                 </wp:positionV>
-                <wp:extent cx="438785" cy="1153160"/>
+                <wp:extent cx="439420" cy="1153795"/>
                 <wp:effectExtent l="0" t="0" r="0" b="0"/>
                 <wp:wrapNone/>
                 <wp:docPr id="3" name="Shape2"/>
@@ -3887,13 +3758,13 @@
                       <wps:spPr>
                         <a:xfrm>
                           <a:off x="0" y="0"/>
-                          <a:ext cx="438120" cy="1152360"/>
+                          <a:ext cx="438840" cy="1153080"/>
                         </a:xfrm>
                         <a:custGeom>
                           <a:avLst/>
                           <a:gdLst/>
                           <a:ahLst/>
-                          <a:rect l="0" t="0" r="r" b="b"/>
+                          <a:rect l="l" t="t" r="r" b="b"/>
                           <a:pathLst>
                             <a:path w="692" h="1817">
                               <a:moveTo>
@@ -3946,34 +3817,54 @@
             </w:drawing>
           </mc:Choice>
           <mc:Fallback>
-            <w:pict>
-              <v:shapetype id="shapetype_68" coordsize="21600,21600" o:spt="68" adj="10800,10800" path="m0@3l10800,l21600@3l@6@3l@6,21600l@5,21600l@5@3xe">
-                <v:stroke joinstyle="miter"/>
-                <v:formulas>
-                  <v:f eqn="val 21600"/>
-                  <v:f eqn="val #1"/>
-                  <v:f eqn="val #0"/>
-                  <v:f eqn="sum 0 @2 0"/>
-                  <v:f eqn="prod 1 @1 2"/>
-                  <v:f eqn="sum 10800 0 @4"/>
-                  <v:f eqn="sum 10800 @4 0"/>
-                  <v:f eqn="prod @5 @2 10800"/>
-                  <v:f eqn="sum @3 0 @7"/>
-                </v:formulas>
-                <v:path gradientshapeok="t" o:connecttype="rect" textboxrect="@5,@8,@6,21600"/>
-                <v:handles>
-                  <v:h position="@5,21600"/>
-                  <v:h position="0,@3"/>
-                </v:handles>
-              </v:shapetype>
-              <v:shape id="shape_0" ID="Shape2" fillcolor="#729fcf" stroked="t" style="position:absolute;margin-left:-335.9pt;margin-top:36.7pt;width:34.45pt;height:90.7pt" type="shapetype_68">
-                <w10:wrap type="none"/>
-                <v:fill o:detectmouseclick="t" color2="#8d6030"/>
-                <v:stroke color="#3465a4" joinstyle="round" endcap="flat"/>
-              </v:shape>
-            </w:pict>
+            <w:pict/>
           </mc:Fallback>
         </mc:AlternateContent>
+        <w:drawing>
+          <wp:anchor behindDoc="0" distT="0" distB="0" distL="0" distR="0" simplePos="0" locked="0" layoutInCell="1" allowOverlap="1" relativeHeight="3">
+            <wp:simplePos x="0" y="0"/>
+            <wp:positionH relativeFrom="column">
+              <wp:posOffset>1029970</wp:posOffset>
+            </wp:positionH>
+            <wp:positionV relativeFrom="paragraph">
+              <wp:posOffset>133350</wp:posOffset>
+            </wp:positionV>
+            <wp:extent cx="4319905" cy="3023870"/>
+            <wp:effectExtent l="0" t="0" r="0" b="0"/>
+            <wp:wrapSquare wrapText="largest"/>
+            <wp:docPr id="4" name="Image1" descr=""/>
+            <wp:cNvGraphicFramePr>
+              <a:graphicFrameLocks xmlns:a="http://schemas.openxmlformats.org/drawingml/2006/main" noChangeAspect="1"/>
+            </wp:cNvGraphicFramePr>
+            <a:graphic xmlns:a="http://schemas.openxmlformats.org/drawingml/2006/main">
+              <a:graphicData uri="http://schemas.openxmlformats.org/drawingml/2006/picture">
+                <pic:pic xmlns:pic="http://schemas.openxmlformats.org/drawingml/2006/picture">
+                  <pic:nvPicPr>
+                    <pic:cNvPr id="4" name="Image1" descr=""/>
+                    <pic:cNvPicPr>
+                      <a:picLocks noChangeAspect="1" noChangeArrowheads="1"/>
+                    </pic:cNvPicPr>
+                  </pic:nvPicPr>
+                  <pic:blipFill>
+                    <a:blip r:embed="rId2"/>
+                    <a:stretch>
+                      <a:fillRect/>
+                    </a:stretch>
+                  </pic:blipFill>
+                  <pic:spPr bwMode="auto">
+                    <a:xfrm>
+                      <a:off x="0" y="0"/>
+                      <a:ext cx="4319905" cy="3023870"/>
+                    </a:xfrm>
+                    <a:prstGeom prst="rect">
+                      <a:avLst/>
+                    </a:prstGeom>
+                  </pic:spPr>
+                </pic:pic>
+              </a:graphicData>
+            </a:graphic>
+          </wp:anchor>
+        </w:drawing>
         <w:drawing>
           <wp:anchor behindDoc="0" distT="0" distB="0" distL="0" distR="0" simplePos="0" locked="0" layoutInCell="1" allowOverlap="1" relativeHeight="5">
             <wp:simplePos x="0" y="0"/>
@@ -3986,7 +3877,7 @@
             <wp:extent cx="4307840" cy="2905125"/>
             <wp:effectExtent l="0" t="0" r="0" b="0"/>
             <wp:wrapSquare wrapText="largest"/>
-            <wp:docPr id="4" name="Image2" descr=""/>
+            <wp:docPr id="5" name="Image2" descr=""/>
             <wp:cNvGraphicFramePr>
               <a:graphicFrameLocks xmlns:a="http://schemas.openxmlformats.org/drawingml/2006/main" noChangeAspect="1"/>
             </wp:cNvGraphicFramePr>
@@ -3994,7 +3885,7 @@
               <a:graphicData uri="http://schemas.openxmlformats.org/drawingml/2006/picture">
                 <pic:pic xmlns:pic="http://schemas.openxmlformats.org/drawingml/2006/picture">
                   <pic:nvPicPr>
-                    <pic:cNvPr id="4" name="Image2" descr=""/>
+                    <pic:cNvPr id="5" name="Image2" descr=""/>
                     <pic:cNvPicPr>
                       <a:picLocks noChangeAspect="1" noChangeArrowheads="1"/>
                     </pic:cNvPicPr>
@@ -4667,71 +4558,35 @@
           <w:sz w:val="24"/>
           <w:szCs w:val="24"/>
         </w:rPr>
-        <w:t xml:space="preserve">Après être arrivé dans cette interface , pour ouvrir une image , il suffit d’entrer le chemin vers le dossier contenant l’image , après avoir lancer la recherche d’image en appuyant sur «search» , cela vous donne une liste de toute les images lisibles par le programme </w:t>
-      </w:r>
-      <w:r>
-        <w:rPr>
-          <w:b w:val="false"/>
-          <w:bCs w:val="false"/>
-          <w:i w:val="false"/>
-          <w:iCs w:val="false"/>
-          <w:color w:val="000000"/>
-          <w:sz w:val="24"/>
-          <w:szCs w:val="24"/>
-        </w:rPr>
-        <w:t>(png , jpg , ppm , pbm , pgm) .</w:t>
-      </w:r>
-    </w:p>
-    <w:p>
-      <w:pPr>
-        <w:pStyle w:val="NoSpacing"/>
-        <w:rPr>
-          <w:b w:val="false"/>
-          <w:b w:val="false"/>
-          <w:bCs w:val="false"/>
-          <w:i w:val="false"/>
-          <w:i w:val="false"/>
-          <w:iCs w:val="false"/>
-          <w:color w:val="000000"/>
-          <w:sz w:val="24"/>
-          <w:szCs w:val="24"/>
-        </w:rPr>
-      </w:pPr>
-      <w:r>
-        <w:rPr>
-          <w:b w:val="false"/>
-          <w:bCs w:val="false"/>
-          <w:i w:val="false"/>
-          <w:iCs w:val="false"/>
-          <w:color w:val="000000"/>
-          <w:sz w:val="24"/>
-          <w:szCs w:val="24"/>
-        </w:rPr>
-        <w:t xml:space="preserve">Enfin vous aurez juste à sélectionner une image en cliquant pour la sélectionner et cela va vous l’ouvrir , si l’image ne s’ouvre pas , c’est que le fichier en question est certes d’un type de fichier qui est lisible par le programme , mais le contenu est encodé </w:t>
-      </w:r>
-      <w:r>
-        <w:rPr>
-          <w:b w:val="false"/>
-          <w:bCs w:val="false"/>
-          <w:i w:val="false"/>
-          <w:iCs w:val="false"/>
-          <w:color w:val="000000"/>
-          <w:sz w:val="24"/>
-          <w:szCs w:val="24"/>
-        </w:rPr>
-        <w:t>différemment</w:t>
-      </w:r>
-      <w:r>
-        <w:rPr>
-          <w:b w:val="false"/>
-          <w:bCs w:val="false"/>
-          <w:i w:val="false"/>
-          <w:iCs w:val="false"/>
-          <w:color w:val="000000"/>
-          <w:sz w:val="24"/>
-          <w:szCs w:val="24"/>
-        </w:rPr>
-        <w:t xml:space="preserve"> .</w:t>
+        <w:t>Après être arrivé dans cette interface , pour ouvrir une image , il suffit d’entrer le chemin vers le dossier contenant l’image , après avoir lancer la recherche d’image en appuyant sur «search» , cela vous donne une liste de toute les images lisibles par le programme (png , jpg , ppm , pbm , pgm) .</w:t>
+      </w:r>
+    </w:p>
+    <w:p>
+      <w:pPr>
+        <w:pStyle w:val="NoSpacing"/>
+        <w:rPr>
+          <w:b w:val="false"/>
+          <w:b w:val="false"/>
+          <w:bCs w:val="false"/>
+          <w:i w:val="false"/>
+          <w:i w:val="false"/>
+          <w:iCs w:val="false"/>
+          <w:color w:val="000000"/>
+          <w:sz w:val="24"/>
+          <w:szCs w:val="24"/>
+        </w:rPr>
+      </w:pPr>
+      <w:r>
+        <w:rPr>
+          <w:b w:val="false"/>
+          <w:bCs w:val="false"/>
+          <w:i w:val="false"/>
+          <w:iCs w:val="false"/>
+          <w:color w:val="000000"/>
+          <w:sz w:val="24"/>
+          <w:szCs w:val="24"/>
+        </w:rPr>
+        <w:t>Enfin vous aurez juste à sélectionner une image en cliquant pour la sélectionner et cela va vous l’ouvrir , si l’image ne s’ouvre pas , c’est que le fichier en question est certes d’un type de fichier qui est lisible par le programme , mais le contenu est encodé différemment .</w:t>
       </w:r>
     </w:p>
     <w:p>
@@ -4880,7 +4735,7 @@
             <wp:extent cx="3877310" cy="2722245"/>
             <wp:effectExtent l="0" t="0" r="0" b="0"/>
             <wp:wrapSquare wrapText="largest"/>
-            <wp:docPr id="5" name="Image3" descr=""/>
+            <wp:docPr id="6" name="Image3" descr=""/>
             <wp:cNvGraphicFramePr>
               <a:graphicFrameLocks xmlns:a="http://schemas.openxmlformats.org/drawingml/2006/main" noChangeAspect="1"/>
             </wp:cNvGraphicFramePr>
@@ -4888,7 +4743,7 @@
               <a:graphicData uri="http://schemas.openxmlformats.org/drawingml/2006/picture">
                 <pic:pic xmlns:pic="http://schemas.openxmlformats.org/drawingml/2006/picture">
                   <pic:nvPicPr>
-                    <pic:cNvPr id="5" name="Image3" descr=""/>
+                    <pic:cNvPr id="6" name="Image3" descr=""/>
                     <pic:cNvPicPr>
                       <a:picLocks noChangeAspect="1" noChangeArrowheads="1"/>
                     </pic:cNvPicPr>
@@ -5351,17 +5206,7 @@
     <w:p>
       <w:pPr>
         <w:pStyle w:val="NoSpacing"/>
-        <w:rPr>
-          <w:b w:val="false"/>
-          <w:b w:val="false"/>
-          <w:bCs w:val="false"/>
-          <w:i w:val="false"/>
-          <w:i w:val="false"/>
-          <w:iCs w:val="false"/>
-          <w:color w:val="000000"/>
-          <w:sz w:val="24"/>
-          <w:szCs w:val="24"/>
-        </w:rPr>
+        <w:rPr/>
       </w:pPr>
       <w:r>
         <w:rPr>
@@ -5402,9 +5247,9 @@
         <w:ind w:left="720" w:hanging="360"/>
       </w:pPr>
       <w:rPr>
-        <w:sz w:val="32"/>
+        <w:sz w:val="36"/>
         <w:szCs w:val="32"/>
-        <w:rFonts w:cs="Calibri"/>
+        <w:rFonts w:ascii="Times New Roman" w:hAnsi="Times New Roman" w:cs="Calibri"/>
       </w:rPr>
     </w:lvl>
     <w:lvl w:ilvl="1">
@@ -5659,94 +5504,6 @@
       </w:pPr>
     </w:lvl>
   </w:abstractNum>
-  <w:abstractNum w:abstractNumId="4">
-    <w:lvl w:ilvl="0">
-      <w:start w:val="1"/>
-      <w:numFmt w:val="decimal"/>
-      <w:lvlText w:val="%1."/>
-      <w:lvlJc w:val="left"/>
-      <w:pPr>
-        <w:ind w:left="720" w:hanging="360"/>
-      </w:pPr>
-      <w:rPr>
-        <w:sz w:val="32"/>
-        <w:szCs w:val="32"/>
-        <w:rFonts w:cs="Calibri"/>
-      </w:rPr>
-    </w:lvl>
-    <w:lvl w:ilvl="1">
-      <w:start w:val="1"/>
-      <w:numFmt w:val="lowerLetter"/>
-      <w:lvlText w:val="%2."/>
-      <w:lvlJc w:val="left"/>
-      <w:pPr>
-        <w:ind w:left="1440" w:hanging="360"/>
-      </w:pPr>
-    </w:lvl>
-    <w:lvl w:ilvl="2">
-      <w:start w:val="1"/>
-      <w:numFmt w:val="lowerRoman"/>
-      <w:lvlText w:val="%3."/>
-      <w:lvlJc w:val="right"/>
-      <w:pPr>
-        <w:ind w:left="2160" w:hanging="180"/>
-      </w:pPr>
-    </w:lvl>
-    <w:lvl w:ilvl="3">
-      <w:start w:val="1"/>
-      <w:numFmt w:val="decimal"/>
-      <w:lvlText w:val="%4."/>
-      <w:lvlJc w:val="left"/>
-      <w:pPr>
-        <w:ind w:left="2880" w:hanging="360"/>
-      </w:pPr>
-    </w:lvl>
-    <w:lvl w:ilvl="4">
-      <w:start w:val="1"/>
-      <w:numFmt w:val="lowerLetter"/>
-      <w:lvlText w:val="%5."/>
-      <w:lvlJc w:val="left"/>
-      <w:pPr>
-        <w:ind w:left="3600" w:hanging="360"/>
-      </w:pPr>
-    </w:lvl>
-    <w:lvl w:ilvl="5">
-      <w:start w:val="1"/>
-      <w:numFmt w:val="lowerRoman"/>
-      <w:lvlText w:val="%6."/>
-      <w:lvlJc w:val="right"/>
-      <w:pPr>
-        <w:ind w:left="4320" w:hanging="180"/>
-      </w:pPr>
-    </w:lvl>
-    <w:lvl w:ilvl="6">
-      <w:start w:val="1"/>
-      <w:numFmt w:val="decimal"/>
-      <w:lvlText w:val="%7."/>
-      <w:lvlJc w:val="left"/>
-      <w:pPr>
-        <w:ind w:left="5040" w:hanging="360"/>
-      </w:pPr>
-    </w:lvl>
-    <w:lvl w:ilvl="7">
-      <w:start w:val="1"/>
-      <w:numFmt w:val="lowerLetter"/>
-      <w:lvlText w:val="%8."/>
-      <w:lvlJc w:val="left"/>
-      <w:pPr>
-        <w:ind w:left="5760" w:hanging="360"/>
-      </w:pPr>
-    </w:lvl>
-    <w:lvl w:ilvl="8">
-      <w:start w:val="1"/>
-      <w:numFmt w:val="lowerRoman"/>
-      <w:lvlText w:val="%9."/>
-      <w:lvlJc w:val="right"/>
-      <w:pPr>
-        <w:ind w:left="6480" w:hanging="180"/>
-      </w:pPr>
-    </w:lvl>
-  </w:abstractNum>
   <w:num w:numId="1">
     <w:abstractNumId w:val="1"/>
   </w:num>
@@ -5755,9 +5512,6 @@
   </w:num>
   <w:num w:numId="3">
     <w:abstractNumId w:val="3"/>
-  </w:num>
-  <w:num w:numId="4">
-    <w:abstractNumId w:val="4"/>
   </w:num>
 </w:numbering>
 </file>
@@ -5768,7 +5522,6 @@
     <w:rPrDefault>
       <w:rPr>
         <w:rFonts w:ascii="Calibri" w:hAnsi="Calibri" w:eastAsia="Calibri" w:cs="" w:asciiTheme="minorHAnsi" w:cstheme="minorBidi" w:eastAsiaTheme="minorHAnsi" w:hAnsiTheme="minorHAnsi"/>
-        <w:sz w:val="22"/>
         <w:szCs w:val="22"/>
         <w:lang w:val="fr-FR" w:eastAsia="en-US" w:bidi="ar-SA"/>
       </w:rPr>
@@ -6182,10 +5935,6 @@
     <w:qFormat/>
     <w:rsid w:val="0035124d"/>
     <w:pPr>
-      <w:numPr>
-        <w:ilvl w:val="0"/>
-        <w:numId w:val="1"/>
-      </w:numPr>
       <w:spacing w:lineRule="auto" w:line="240" w:before="40" w:after="0"/>
       <w:ind w:left="714" w:hanging="357"/>
     </w:pPr>
@@ -6467,7 +6216,7 @@
       <w:kern w:val="0"/>
       <w:sz w:val="24"/>
       <w:szCs w:val="22"/>
-      <w:lang w:eastAsia="fr-FR" w:val="fr-FR" w:bidi="ar-SA"/>
+      <w:lang w:val="fr-FR" w:eastAsia="fr-FR" w:bidi="ar-SA"/>
     </w:rPr>
   </w:style>
   <w:style w:type="paragraph" w:styleId="ListParagraph">
@@ -6481,6 +6230,13 @@
       <w:ind w:left="720" w:hanging="0"/>
       <w:contextualSpacing/>
     </w:pPr>
+    <w:rPr/>
+  </w:style>
+  <w:style w:type="paragraph" w:styleId="FrameContents">
+    <w:name w:val="Frame Contents"/>
+    <w:basedOn w:val="Normal"/>
+    <w:qFormat/>
+    <w:pPr/>
     <w:rPr/>
   </w:style>
   <w:style w:type="numbering" w:styleId="NoList" w:default="1">

</xml_diff>